<commit_message>
added in #7 desc
</commit_message>
<xml_diff>
--- a/CS47_2.docx
+++ b/CS47_2.docx
@@ -17,17 +17,7 @@
           <w:sz w:val="24"/>
           <w:szCs w:val="24"/>
         </w:rPr>
-        <w:t>Insert Name Here (change something, at least so it’s not identical</w:t>
-      </w:r>
-      <w:bookmarkStart w:id="0" w:name="_GoBack"/>
-      <w:bookmarkEnd w:id="0"/>
-      <w:r>
-        <w:rPr>
-          <w:rFonts w:ascii="Times New Roman" w:hAnsi="Times New Roman" w:cs="Times New Roman"/>
-          <w:sz w:val="24"/>
-          <w:szCs w:val="24"/>
-        </w:rPr>
-        <w:t>)</w:t>
+        <w:t>Insert Name Here (change something, at least so it’s not identical)</w:t>
       </w:r>
     </w:p>
     <w:p>
@@ -6499,14 +6489,45 @@
           <w:szCs w:val="24"/>
         </w:rPr>
       </w:pPr>
-      <w:r>
-        <w:rPr>
-          <w:rFonts w:ascii="Times New Roman" w:hAnsi="Times New Roman" w:cs="Times New Roman"/>
-          <w:sz w:val="24"/>
-          <w:szCs w:val="24"/>
-        </w:rPr>
-        <w:t>Filler</w:t>
-      </w:r>
+    </w:p>
+    <w:p>
+      <w:pPr>
+        <w:spacing w:after="0" w:line="240" w:lineRule="auto"/>
+        <w:ind w:left="720"/>
+        <w:rPr>
+          <w:rFonts w:ascii="Times New Roman" w:hAnsi="Times New Roman" w:cs="Times New Roman"/>
+          <w:sz w:val="24"/>
+          <w:szCs w:val="24"/>
+        </w:rPr>
+      </w:pPr>
+      <w:r>
+        <w:rPr>
+          <w:rFonts w:ascii="Times New Roman" w:hAnsi="Times New Roman" w:cs="Times New Roman"/>
+          <w:sz w:val="24"/>
+          <w:szCs w:val="24"/>
+        </w:rPr>
+        <w:t xml:space="preserve">The logic circuit, assuming the input is a 4bit number </w:t>
+      </w:r>
+      <w:proofErr w:type="spellStart"/>
+      <w:r>
+        <w:rPr>
+          <w:rFonts w:ascii="Times New Roman" w:hAnsi="Times New Roman" w:cs="Times New Roman"/>
+          <w:sz w:val="24"/>
+          <w:szCs w:val="24"/>
+        </w:rPr>
+        <w:t>wxyz</w:t>
+      </w:r>
+      <w:proofErr w:type="spellEnd"/>
+      <w:r>
+        <w:rPr>
+          <w:rFonts w:ascii="Times New Roman" w:hAnsi="Times New Roman" w:cs="Times New Roman"/>
+          <w:sz w:val="24"/>
+          <w:szCs w:val="24"/>
+        </w:rPr>
+        <w:t>, only uses the first three bits, w, x, and y. The logic of it basically goes that, if W is 1, then if either X or Y is 1, then the result should be 0 as per the instructions.</w:t>
+      </w:r>
+      <w:bookmarkStart w:id="0" w:name="_GoBack"/>
+      <w:bookmarkEnd w:id="0"/>
     </w:p>
     <w:sectPr>
       <w:pgSz w:w="12240" w:h="15840"/>

</xml_diff>